<commit_message>
search dans le même ligne que le input
</commit_message>
<xml_diff>
--- a/React_Native_Tuto-20251220090508225.docx
+++ b/React_Native_Tuto-20251220090508225.docx
@@ -7,13 +7,8 @@
         <w:pStyle w:val="Titre1"/>
         <w:ind w:left="2124" w:firstLine="708"/>
       </w:pPr>
-      <w:proofErr w:type="spellStart"/>
-      <w:r>
-        <w:t>React</w:t>
-      </w:r>
-      <w:proofErr w:type="spellEnd"/>
-      <w:r>
-        <w:t xml:space="preserve"> Native Tuto</w:t>
+      <w:r>
+        <w:t>React Native Tuto</w:t>
       </w:r>
     </w:p>
     <w:p/>
@@ -29,49 +24,8 @@
           <w:sz w:val="28"/>
           <w:szCs w:val="28"/>
         </w:rPr>
-        <w:t xml:space="preserve">Créer Une Application </w:t>
-      </w:r>
-      <w:proofErr w:type="spellStart"/>
-      <w:r>
-        <w:rPr>
-          <w:sz w:val="28"/>
-          <w:szCs w:val="28"/>
-        </w:rPr>
-        <w:t>ReactJS</w:t>
-      </w:r>
-      <w:proofErr w:type="spellEnd"/>
-      <w:r>
-        <w:rPr>
-          <w:sz w:val="28"/>
-          <w:szCs w:val="28"/>
-        </w:rPr>
-        <w:t xml:space="preserve"> : </w:t>
-      </w:r>
-      <w:proofErr w:type="spellStart"/>
-      <w:r>
-        <w:rPr>
-          <w:sz w:val="28"/>
-          <w:szCs w:val="28"/>
-        </w:rPr>
-        <w:t>npx</w:t>
-      </w:r>
-      <w:proofErr w:type="spellEnd"/>
-      <w:r>
-        <w:rPr>
-          <w:sz w:val="28"/>
-          <w:szCs w:val="28"/>
-        </w:rPr>
-        <w:t xml:space="preserve"> </w:t>
-      </w:r>
-      <w:proofErr w:type="spellStart"/>
-      <w:r>
-        <w:rPr>
-          <w:sz w:val="28"/>
-          <w:szCs w:val="28"/>
-        </w:rPr>
-        <w:t>create-expo-app@latest</w:t>
-      </w:r>
-      <w:proofErr w:type="spellEnd"/>
+        <w:t>Créer Une Application ReactJS : npx create-expo-app@latest</w:t>
+      </w:r>
     </w:p>
     <w:p>
       <w:pPr>
@@ -88,33 +42,11 @@
         <w:t xml:space="preserve">Source code : </w:t>
       </w:r>
       <w:hyperlink r:id="rId5" w:history="1">
-        <w:proofErr w:type="spellStart"/>
         <w:r>
           <w:rPr>
             <w:rStyle w:val="Lienhypertexte"/>
           </w:rPr>
-          <w:t>React</w:t>
-        </w:r>
-        <w:proofErr w:type="spellEnd"/>
-        <w:r>
-          <w:rPr>
-            <w:rStyle w:val="Lienhypertexte"/>
-          </w:rPr>
-          <w:t xml:space="preserve"> Native Course + </w:t>
-        </w:r>
-        <w:proofErr w:type="spellStart"/>
-        <w:r>
-          <w:rPr>
-            <w:rStyle w:val="Lienhypertexte"/>
-          </w:rPr>
-          <w:t>Movie</w:t>
-        </w:r>
-        <w:proofErr w:type="spellEnd"/>
-        <w:r>
-          <w:rPr>
-            <w:rStyle w:val="Lienhypertexte"/>
-          </w:rPr>
-          <w:t xml:space="preserve"> App (2025)</w:t>
+          <w:t>React Native Course + Movie App (2025)</w:t>
         </w:r>
       </w:hyperlink>
     </w:p>
@@ -130,39 +62,7 @@
           <w:sz w:val="28"/>
           <w:szCs w:val="28"/>
         </w:rPr>
-        <w:t xml:space="preserve">Si on n’est pas dans le même réseau on peut utiliser </w:t>
-      </w:r>
-      <w:proofErr w:type="spellStart"/>
-      <w:r>
-        <w:rPr>
-          <w:sz w:val="28"/>
-          <w:szCs w:val="28"/>
-        </w:rPr>
-        <w:t>npx</w:t>
-      </w:r>
-      <w:proofErr w:type="spellEnd"/>
-      <w:r>
-        <w:rPr>
-          <w:sz w:val="28"/>
-          <w:szCs w:val="28"/>
-        </w:rPr>
-        <w:t xml:space="preserve"> expo-</w:t>
-      </w:r>
-      <w:proofErr w:type="spellStart"/>
-      <w:r>
-        <w:rPr>
-          <w:sz w:val="28"/>
-          <w:szCs w:val="28"/>
-        </w:rPr>
-        <w:t>start</w:t>
-      </w:r>
-      <w:proofErr w:type="spellEnd"/>
-      <w:r>
-        <w:rPr>
-          <w:sz w:val="28"/>
-          <w:szCs w:val="28"/>
-        </w:rPr>
-        <w:t xml:space="preserve"> </w:t>
+        <w:t xml:space="preserve">Si on n’est pas dans le même réseau on peut utiliser npx expo-start </w:t>
       </w:r>
       <w:r>
         <w:rPr>
@@ -223,143 +123,33 @@
           <w:szCs w:val="28"/>
           <w:lang w:val="en-CA"/>
         </w:rPr>
-        <w:t xml:space="preserve">Configuration </w:t>
-      </w:r>
-      <w:proofErr w:type="spellStart"/>
-      <w:r>
-        <w:rPr>
-          <w:sz w:val="28"/>
-          <w:szCs w:val="28"/>
-          <w:lang w:val="en-CA"/>
-        </w:rPr>
-        <w:t>TailwindCSS</w:t>
-      </w:r>
-      <w:proofErr w:type="spellEnd"/>
-    </w:p>
-    <w:p>
-      <w:pPr>
-        <w:rPr>
-          <w:sz w:val="28"/>
-          <w:szCs w:val="28"/>
-          <w:lang w:val="en-CA"/>
-        </w:rPr>
-      </w:pPr>
-    </w:p>
-    <w:p>
-      <w:pPr>
-        <w:rPr>
-          <w:sz w:val="28"/>
-          <w:szCs w:val="28"/>
-          <w:lang w:val="en-CA"/>
-        </w:rPr>
-      </w:pPr>
-      <w:proofErr w:type="spellStart"/>
-      <w:r>
-        <w:rPr>
-          <w:sz w:val="28"/>
-          <w:szCs w:val="28"/>
-          <w:lang w:val="en-CA"/>
-        </w:rPr>
-        <w:t>Nativewind</w:t>
-      </w:r>
-      <w:proofErr w:type="spellEnd"/>
-      <w:r>
-        <w:rPr>
-          <w:sz w:val="28"/>
-          <w:szCs w:val="28"/>
-          <w:lang w:val="en-CA"/>
-        </w:rPr>
-        <w:t xml:space="preserve"> </w:t>
-      </w:r>
-      <w:proofErr w:type="spellStart"/>
-      <w:r>
-        <w:rPr>
-          <w:sz w:val="28"/>
-          <w:szCs w:val="28"/>
-          <w:lang w:val="en-CA"/>
-        </w:rPr>
-        <w:t>permet</w:t>
-      </w:r>
-      <w:proofErr w:type="spellEnd"/>
-      <w:r>
-        <w:rPr>
-          <w:sz w:val="28"/>
-          <w:szCs w:val="28"/>
-          <w:lang w:val="en-CA"/>
-        </w:rPr>
-        <w:t xml:space="preserve"> </w:t>
-      </w:r>
-      <w:proofErr w:type="spellStart"/>
-      <w:r>
-        <w:rPr>
-          <w:sz w:val="28"/>
-          <w:szCs w:val="28"/>
-          <w:lang w:val="en-CA"/>
-        </w:rPr>
-        <w:t>t’il</w:t>
-      </w:r>
-      <w:proofErr w:type="spellEnd"/>
-      <w:r>
-        <w:rPr>
-          <w:sz w:val="28"/>
-          <w:szCs w:val="28"/>
-          <w:lang w:val="en-CA"/>
-        </w:rPr>
-        <w:t xml:space="preserve"> </w:t>
-      </w:r>
-      <w:proofErr w:type="spellStart"/>
-      <w:r>
-        <w:rPr>
-          <w:sz w:val="28"/>
-          <w:szCs w:val="28"/>
-          <w:lang w:val="en-CA"/>
-        </w:rPr>
-        <w:t>d’utiliser</w:t>
-      </w:r>
-      <w:proofErr w:type="spellEnd"/>
-      <w:r>
-        <w:rPr>
-          <w:sz w:val="28"/>
-          <w:szCs w:val="28"/>
-          <w:lang w:val="en-CA"/>
-        </w:rPr>
-        <w:t xml:space="preserve"> tailwind </w:t>
-      </w:r>
-      <w:proofErr w:type="spellStart"/>
-      <w:r>
-        <w:rPr>
-          <w:sz w:val="28"/>
-          <w:szCs w:val="28"/>
-          <w:lang w:val="en-CA"/>
-        </w:rPr>
-        <w:t>css</w:t>
-      </w:r>
-      <w:proofErr w:type="spellEnd"/>
-      <w:r>
-        <w:rPr>
-          <w:sz w:val="28"/>
-          <w:szCs w:val="28"/>
-          <w:lang w:val="en-CA"/>
-        </w:rPr>
-        <w:t xml:space="preserve"> </w:t>
-      </w:r>
-      <w:proofErr w:type="spellStart"/>
-      <w:r>
-        <w:rPr>
-          <w:sz w:val="28"/>
-          <w:szCs w:val="28"/>
-          <w:lang w:val="en-CA"/>
-        </w:rPr>
-        <w:t>dans</w:t>
-      </w:r>
-      <w:proofErr w:type="spellEnd"/>
-      <w:r>
-        <w:rPr>
-          <w:sz w:val="28"/>
-          <w:szCs w:val="28"/>
-          <w:lang w:val="en-CA"/>
-        </w:rPr>
-        <w:t xml:space="preserve"> React Native</w:t>
+        <w:t>Configuration TailwindCSS</w:t>
+      </w:r>
+    </w:p>
+    <w:p>
+      <w:pPr>
+        <w:rPr>
+          <w:sz w:val="28"/>
+          <w:szCs w:val="28"/>
+          <w:lang w:val="en-CA"/>
+        </w:rPr>
+      </w:pPr>
+    </w:p>
+    <w:p>
+      <w:pPr>
+        <w:rPr>
+          <w:sz w:val="28"/>
+          <w:szCs w:val="28"/>
+          <w:lang w:val="en-CA"/>
+        </w:rPr>
+      </w:pPr>
+      <w:r>
+        <w:rPr>
+          <w:sz w:val="28"/>
+          <w:szCs w:val="28"/>
+          <w:lang w:val="en-CA"/>
+        </w:rPr>
+        <w:t>Nativewind permet t’il d’utiliser tailwind css dans React Native</w:t>
       </w:r>
       <w:r>
         <w:rPr>
@@ -378,59 +168,13 @@
           <w:lang w:val="en-CA"/>
         </w:rPr>
       </w:pPr>
-      <w:proofErr w:type="spellStart"/>
-      <w:r>
-        <w:rPr>
-          <w:sz w:val="28"/>
-          <w:szCs w:val="28"/>
-          <w:lang w:val="en-CA"/>
-        </w:rPr>
-        <w:t>Npm</w:t>
-      </w:r>
-      <w:proofErr w:type="spellEnd"/>
-      <w:r>
-        <w:rPr>
-          <w:sz w:val="28"/>
-          <w:szCs w:val="28"/>
-          <w:lang w:val="en-CA"/>
-        </w:rPr>
-        <w:t xml:space="preserve"> install </w:t>
-      </w:r>
-      <w:proofErr w:type="spellStart"/>
-      <w:r>
-        <w:rPr>
-          <w:sz w:val="28"/>
-          <w:szCs w:val="28"/>
-          <w:lang w:val="en-CA"/>
-        </w:rPr>
-        <w:t>nativewind</w:t>
-      </w:r>
-      <w:proofErr w:type="spellEnd"/>
-      <w:r>
-        <w:rPr>
-          <w:sz w:val="28"/>
-          <w:szCs w:val="28"/>
-          <w:lang w:val="en-CA"/>
-        </w:rPr>
-        <w:t xml:space="preserve"> </w:t>
-      </w:r>
-      <w:proofErr w:type="spellStart"/>
-      <w:r>
-        <w:rPr>
-          <w:sz w:val="28"/>
-          <w:szCs w:val="28"/>
-          <w:lang w:val="en-CA"/>
-        </w:rPr>
-        <w:t>tailwindcss</w:t>
-      </w:r>
-      <w:proofErr w:type="spellEnd"/>
-      <w:r>
-        <w:rPr>
-          <w:sz w:val="28"/>
-          <w:szCs w:val="28"/>
-          <w:lang w:val="en-CA"/>
-        </w:rPr>
-        <w:t xml:space="preserve"> react-native-reanimated react-native-safe-area context</w:t>
+      <w:r>
+        <w:rPr>
+          <w:sz w:val="28"/>
+          <w:szCs w:val="28"/>
+          <w:lang w:val="en-CA"/>
+        </w:rPr>
+        <w:t>Npm install nativewind tailwindcss react-native-reanimated react-native-safe-area context</w:t>
       </w:r>
     </w:p>
     <w:p>
@@ -447,49 +191,8 @@
           <w:sz w:val="28"/>
           <w:szCs w:val="28"/>
         </w:rPr>
-        <w:t xml:space="preserve">-Lancer la commande </w:t>
-      </w:r>
-      <w:proofErr w:type="spellStart"/>
-      <w:r>
-        <w:rPr>
-          <w:sz w:val="28"/>
-          <w:szCs w:val="28"/>
-        </w:rPr>
-        <w:t>npx</w:t>
-      </w:r>
-      <w:proofErr w:type="spellEnd"/>
-      <w:r>
-        <w:rPr>
-          <w:sz w:val="28"/>
-          <w:szCs w:val="28"/>
-        </w:rPr>
-        <w:t xml:space="preserve"> </w:t>
-      </w:r>
-      <w:proofErr w:type="spellStart"/>
-      <w:r>
-        <w:rPr>
-          <w:sz w:val="28"/>
-          <w:szCs w:val="28"/>
-        </w:rPr>
-        <w:t>tailwindcss</w:t>
-      </w:r>
-      <w:proofErr w:type="spellEnd"/>
-      <w:r>
-        <w:rPr>
-          <w:sz w:val="28"/>
-          <w:szCs w:val="28"/>
-        </w:rPr>
-        <w:t xml:space="preserve"> </w:t>
-      </w:r>
-      <w:proofErr w:type="spellStart"/>
-      <w:r>
-        <w:rPr>
-          <w:sz w:val="28"/>
-          <w:szCs w:val="28"/>
-        </w:rPr>
-        <w:t>init</w:t>
-      </w:r>
-      <w:proofErr w:type="spellEnd"/>
+        <w:t>-Lancer la commande npx tailwindcss init</w:t>
+      </w:r>
     </w:p>
     <w:p>
       <w:pPr>
@@ -519,17 +222,8 @@
           <w:sz w:val="28"/>
           <w:szCs w:val="28"/>
         </w:rPr>
-        <w:t xml:space="preserve">dans </w:t>
-      </w:r>
-      <w:proofErr w:type="spellStart"/>
-      <w:r>
-        <w:rPr>
-          <w:sz w:val="28"/>
-          <w:szCs w:val="28"/>
-        </w:rPr>
-        <w:t>app</w:t>
-      </w:r>
-      <w:proofErr w:type="spellEnd"/>
+        <w:t>dans app</w:t>
+      </w:r>
     </w:p>
     <w:p>
       <w:pPr>
@@ -602,17 +296,8 @@
           <w:sz w:val="28"/>
           <w:szCs w:val="28"/>
         </w:rPr>
-        <w:t>.css dans _</w:t>
-      </w:r>
-      <w:proofErr w:type="spellStart"/>
-      <w:r>
-        <w:rPr>
-          <w:sz w:val="28"/>
-          <w:szCs w:val="28"/>
-        </w:rPr>
-        <w:t>layout</w:t>
-      </w:r>
-      <w:proofErr w:type="spellEnd"/>
+        <w:t>.css dans _layout</w:t>
+      </w:r>
     </w:p>
     <w:p>
       <w:pPr>
@@ -628,17 +313,8 @@
           <w:sz w:val="28"/>
           <w:szCs w:val="28"/>
         </w:rPr>
-        <w:t xml:space="preserve">On crée un fichier </w:t>
-      </w:r>
-      <w:proofErr w:type="spellStart"/>
-      <w:r>
-        <w:rPr>
-          <w:sz w:val="28"/>
-          <w:szCs w:val="28"/>
-        </w:rPr>
-        <w:t>nativewind-env.d.ts</w:t>
-      </w:r>
-      <w:proofErr w:type="spellEnd"/>
+        <w:t>On crée un fichier nativewind-env.d.ts</w:t>
+      </w:r>
     </w:p>
     <w:p>
       <w:pPr>
@@ -717,39 +393,7 @@
           <w:sz w:val="28"/>
           <w:szCs w:val="28"/>
         </w:rPr>
-        <w:t xml:space="preserve">-on crée la classe avec </w:t>
-      </w:r>
-      <w:proofErr w:type="spellStart"/>
-      <w:r>
-        <w:rPr>
-          <w:sz w:val="28"/>
-          <w:szCs w:val="28"/>
-        </w:rPr>
-        <w:t>rnfes</w:t>
-      </w:r>
-      <w:proofErr w:type="spellEnd"/>
-      <w:r>
-        <w:rPr>
-          <w:sz w:val="28"/>
-          <w:szCs w:val="28"/>
-        </w:rPr>
-        <w:t xml:space="preserve"> //on installe d’abord les </w:t>
-      </w:r>
-      <w:proofErr w:type="spellStart"/>
-      <w:r>
-        <w:rPr>
-          <w:sz w:val="28"/>
-          <w:szCs w:val="28"/>
-        </w:rPr>
-        <w:t>extentions</w:t>
-      </w:r>
-      <w:proofErr w:type="spellEnd"/>
-      <w:r>
-        <w:rPr>
-          <w:sz w:val="28"/>
-          <w:szCs w:val="28"/>
-        </w:rPr>
-        <w:t xml:space="preserve"> nécessaires</w:t>
+        <w:t>-on crée la classe avec rnfes //on installe d’abord les extentions nécessaires</w:t>
       </w:r>
     </w:p>
     <w:p>
@@ -766,39 +410,7 @@
           <w:sz w:val="28"/>
           <w:szCs w:val="28"/>
         </w:rPr>
-        <w:t>Avec les groupes On crée un dossier (</w:t>
-      </w:r>
-      <w:proofErr w:type="spellStart"/>
-      <w:r>
-        <w:rPr>
-          <w:sz w:val="28"/>
-          <w:szCs w:val="28"/>
-        </w:rPr>
-        <w:t>root</w:t>
-      </w:r>
-      <w:proofErr w:type="spellEnd"/>
-      <w:r>
-        <w:rPr>
-          <w:sz w:val="28"/>
-          <w:szCs w:val="28"/>
-        </w:rPr>
-        <w:t>)/</w:t>
-      </w:r>
-      <w:proofErr w:type="spellStart"/>
-      <w:r>
-        <w:rPr>
-          <w:sz w:val="28"/>
-          <w:szCs w:val="28"/>
-        </w:rPr>
-        <w:t>test.tsx</w:t>
-      </w:r>
-      <w:proofErr w:type="spellEnd"/>
-      <w:r>
-        <w:rPr>
-          <w:sz w:val="28"/>
-          <w:szCs w:val="28"/>
-        </w:rPr>
-        <w:t xml:space="preserve"> //route /test</w:t>
+        <w:t>Avec les groupes On crée un dossier (root)/test.tsx //route /test</w:t>
       </w:r>
     </w:p>
     <w:p>
@@ -883,25 +495,7 @@
           <w:szCs w:val="28"/>
           <w:lang w:val="en-CA"/>
         </w:rPr>
-        <w:t xml:space="preserve">    </w:t>
-      </w:r>
-      <w:proofErr w:type="spellStart"/>
-      <w:r>
-        <w:rPr>
-          <w:sz w:val="28"/>
-          <w:szCs w:val="28"/>
-          <w:lang w:val="en-CA"/>
-        </w:rPr>
-        <w:t>headerShown</w:t>
-      </w:r>
-      <w:proofErr w:type="spellEnd"/>
-      <w:r>
-        <w:rPr>
-          <w:sz w:val="28"/>
-          <w:szCs w:val="28"/>
-          <w:lang w:val="en-CA"/>
-        </w:rPr>
-        <w:t>: false,</w:t>
+        <w:t xml:space="preserve">    headerShown: false,</w:t>
       </w:r>
     </w:p>
     <w:p>
@@ -920,25 +514,7 @@
           <w:szCs w:val="28"/>
           <w:lang w:val="en-CA"/>
         </w:rPr>
-        <w:t xml:space="preserve">    </w:t>
-      </w:r>
-      <w:proofErr w:type="spellStart"/>
-      <w:r>
-        <w:rPr>
-          <w:sz w:val="28"/>
-          <w:szCs w:val="28"/>
-          <w:lang w:val="en-CA"/>
-        </w:rPr>
-        <w:t>tabBarActiveTintColor</w:t>
-      </w:r>
-      <w:proofErr w:type="spellEnd"/>
-      <w:r>
-        <w:rPr>
-          <w:sz w:val="28"/>
-          <w:szCs w:val="28"/>
-          <w:lang w:val="en-CA"/>
-        </w:rPr>
-        <w:t>: 'blue',</w:t>
+        <w:t xml:space="preserve">    tabBarActiveTintColor: 'blue',</w:t>
       </w:r>
     </w:p>
     <w:p>
@@ -957,25 +533,7 @@
           <w:szCs w:val="28"/>
           <w:lang w:val="en-CA"/>
         </w:rPr>
-        <w:t xml:space="preserve">    </w:t>
-      </w:r>
-      <w:proofErr w:type="spellStart"/>
-      <w:r>
-        <w:rPr>
-          <w:sz w:val="28"/>
-          <w:szCs w:val="28"/>
-          <w:lang w:val="en-CA"/>
-        </w:rPr>
-        <w:t>tabBarInactiveTintColor</w:t>
-      </w:r>
-      <w:proofErr w:type="spellEnd"/>
-      <w:r>
-        <w:rPr>
-          <w:sz w:val="28"/>
-          <w:szCs w:val="28"/>
-          <w:lang w:val="en-CA"/>
-        </w:rPr>
-        <w:t>: 'gray',</w:t>
+        <w:t xml:space="preserve">    tabBarInactiveTintColor: 'gray',</w:t>
       </w:r>
     </w:p>
     <w:p>
@@ -1032,25 +590,7 @@
           <w:szCs w:val="28"/>
           <w:lang w:val="en-CA"/>
         </w:rPr>
-        <w:t xml:space="preserve">  &lt;</w:t>
-      </w:r>
-      <w:proofErr w:type="spellStart"/>
-      <w:r>
-        <w:rPr>
-          <w:sz w:val="28"/>
-          <w:szCs w:val="28"/>
-          <w:lang w:val="en-CA"/>
-        </w:rPr>
-        <w:t>Tabs.Screen</w:t>
-      </w:r>
-      <w:proofErr w:type="spellEnd"/>
-      <w:r>
-        <w:rPr>
-          <w:sz w:val="28"/>
-          <w:szCs w:val="28"/>
-          <w:lang w:val="en-CA"/>
-        </w:rPr>
-        <w:t xml:space="preserve"> name="index" options</w:t>
+        <w:t xml:space="preserve">  &lt;Tabs.Screen name="index" options</w:t>
       </w:r>
       <w:proofErr w:type="gramStart"/>
       <w:r>
@@ -1088,25 +628,7 @@
           <w:lang w:val="en-CA"/>
         </w:rPr>
         <w:lastRenderedPageBreak/>
-        <w:t xml:space="preserve">  &lt;</w:t>
-      </w:r>
-      <w:proofErr w:type="spellStart"/>
-      <w:r>
-        <w:rPr>
-          <w:sz w:val="28"/>
-          <w:szCs w:val="28"/>
-          <w:lang w:val="en-CA"/>
-        </w:rPr>
-        <w:t>Tabs.Screen</w:t>
-      </w:r>
-      <w:proofErr w:type="spellEnd"/>
-      <w:r>
-        <w:rPr>
-          <w:sz w:val="28"/>
-          <w:szCs w:val="28"/>
-          <w:lang w:val="en-CA"/>
-        </w:rPr>
-        <w:t xml:space="preserve"> name="profile" options</w:t>
+        <w:t xml:space="preserve">  &lt;Tabs.Screen name="profile" options</w:t>
       </w:r>
       <w:proofErr w:type="gramStart"/>
       <w:r>
@@ -1124,25 +646,7 @@
           <w:szCs w:val="28"/>
           <w:lang w:val="en-CA"/>
         </w:rPr>
-        <w:t>{ title: '</w:t>
-      </w:r>
-      <w:proofErr w:type="spellStart"/>
-      <w:r>
-        <w:rPr>
-          <w:sz w:val="28"/>
-          <w:szCs w:val="28"/>
-          <w:lang w:val="en-CA"/>
-        </w:rPr>
-        <w:t>Profil</w:t>
-      </w:r>
-      <w:proofErr w:type="spellEnd"/>
-      <w:r>
-        <w:rPr>
-          <w:sz w:val="28"/>
-          <w:szCs w:val="28"/>
-          <w:lang w:val="en-CA"/>
-        </w:rPr>
-        <w:t>' }} /&gt;</w:t>
+        <w:t>{ title: 'Profil' }} /&gt;</w:t>
       </w:r>
     </w:p>
     <w:p>
@@ -1179,153 +683,107 @@
         <w:rPr>
           <w:rStyle w:val="CodeHTML"/>
         </w:rPr>
-        <w:t>_</w:t>
-      </w:r>
-      <w:proofErr w:type="spellStart"/>
+        <w:t>_layout</w:t>
+      </w:r>
+      <w:r>
+        <w:t xml:space="preserve"> est le </w:t>
+      </w:r>
+      <w:r>
+        <w:rPr>
+          <w:rStyle w:val="lev"/>
+        </w:rPr>
+        <w:t>layout de ton dossier</w:t>
+      </w:r>
+      <w:r>
+        <w:t xml:space="preserve">. Dans Expo Router, </w:t>
+      </w:r>
       <w:r>
         <w:rPr>
           <w:rStyle w:val="CodeHTML"/>
         </w:rPr>
-        <w:t>layout</w:t>
-      </w:r>
-      <w:proofErr w:type="spellEnd"/>
-      <w:r>
-        <w:t xml:space="preserve"> est le </w:t>
-      </w:r>
-      <w:proofErr w:type="spellStart"/>
+        <w:t>_layout.js</w:t>
+      </w:r>
+      <w:r>
+        <w:t xml:space="preserve"> ou </w:t>
+      </w:r>
+      <w:r>
+        <w:rPr>
+          <w:rStyle w:val="CodeHTML"/>
+        </w:rPr>
+        <w:t>_layout.tsx</w:t>
+      </w:r>
+      <w:r>
+        <w:t xml:space="preserve"> sert à définir la </w:t>
+      </w:r>
       <w:r>
         <w:rPr>
           <w:rStyle w:val="lev"/>
         </w:rPr>
-        <w:t>layout</w:t>
-      </w:r>
-      <w:proofErr w:type="spellEnd"/>
+        <w:t>structure de navigation</w:t>
+      </w:r>
+      <w:r>
+        <w:t xml:space="preserve"> pour tous les fichiers dans ce dossier.</w:t>
+      </w:r>
+    </w:p>
+    <w:p>
+      <w:pPr>
+        <w:pStyle w:val="NormalWeb"/>
+      </w:pPr>
+      <w:r>
+        <w:rPr>
+          <w:rFonts w:hAnsi="Symbol"/>
+        </w:rPr>
+        <w:t></w:t>
+      </w:r>
+      <w:r>
+        <w:t xml:space="preserve">  </w:t>
+      </w:r>
+      <w:r>
+        <w:rPr>
+          <w:rStyle w:val="CodeHTML"/>
+        </w:rPr>
+        <w:t>&lt;Tabs&gt;</w:t>
+      </w:r>
+      <w:r>
+        <w:t xml:space="preserve"> : crée un </w:t>
+      </w:r>
       <w:r>
         <w:rPr>
           <w:rStyle w:val="lev"/>
         </w:rPr>
-        <w:t xml:space="preserve"> de ton dossier</w:t>
-      </w:r>
-      <w:r>
-        <w:t xml:space="preserve">. Dans Expo Router, </w:t>
+        <w:t>layout par onglets</w:t>
+      </w:r>
+      <w:r>
+        <w:t xml:space="preserve">. Chaque fichier à l’intérieur du dossier peut devenir un </w:t>
+      </w:r>
+      <w:r>
+        <w:rPr>
+          <w:rStyle w:val="lev"/>
+        </w:rPr>
+        <w:t>onglet</w:t>
+      </w:r>
+      <w:r>
+        <w:t xml:space="preserve"> automatiquement.</w:t>
+      </w:r>
+    </w:p>
+    <w:p>
+      <w:pPr>
+        <w:pStyle w:val="NormalWeb"/>
+      </w:pPr>
+      <w:r>
+        <w:rPr>
+          <w:rFonts w:hAnsi="Symbol"/>
+        </w:rPr>
+        <w:t></w:t>
+      </w:r>
+      <w:r>
+        <w:t xml:space="preserve">  </w:t>
       </w:r>
       <w:r>
         <w:rPr>
           <w:rStyle w:val="CodeHTML"/>
         </w:rPr>
-        <w:t>_layout.js</w:t>
-      </w:r>
-      <w:r>
-        <w:t xml:space="preserve"> ou </w:t>
-      </w:r>
-      <w:r>
-        <w:rPr>
-          <w:rStyle w:val="CodeHTML"/>
-        </w:rPr>
-        <w:t>_</w:t>
-      </w:r>
-      <w:proofErr w:type="spellStart"/>
-      <w:r>
-        <w:rPr>
-          <w:rStyle w:val="CodeHTML"/>
-        </w:rPr>
-        <w:t>layout.tsx</w:t>
-      </w:r>
-      <w:proofErr w:type="spellEnd"/>
-      <w:r>
-        <w:t xml:space="preserve"> sert à définir la </w:t>
-      </w:r>
-      <w:r>
-        <w:rPr>
-          <w:rStyle w:val="lev"/>
-        </w:rPr>
-        <w:t>structure de navigation</w:t>
-      </w:r>
-      <w:r>
-        <w:t xml:space="preserve"> pour tous les fichiers dans ce dossier.</w:t>
-      </w:r>
-    </w:p>
-    <w:p>
-      <w:pPr>
-        <w:pStyle w:val="NormalWeb"/>
-      </w:pPr>
-      <w:r>
-        <w:rPr>
-          <w:rFonts w:hAnsi="Symbol"/>
-        </w:rPr>
-        <w:t></w:t>
-      </w:r>
-      <w:r>
-        <w:t xml:space="preserve">  </w:t>
-      </w:r>
-      <w:r>
-        <w:rPr>
-          <w:rStyle w:val="CodeHTML"/>
-        </w:rPr>
-        <w:t>&lt;Tabs&gt;</w:t>
-      </w:r>
-      <w:r>
-        <w:t xml:space="preserve"> : crée un </w:t>
-      </w:r>
-      <w:proofErr w:type="spellStart"/>
-      <w:r>
-        <w:rPr>
-          <w:rStyle w:val="lev"/>
-        </w:rPr>
-        <w:t>layout</w:t>
-      </w:r>
-      <w:proofErr w:type="spellEnd"/>
-      <w:r>
-        <w:rPr>
-          <w:rStyle w:val="lev"/>
-        </w:rPr>
-        <w:t xml:space="preserve"> par onglets</w:t>
-      </w:r>
-      <w:r>
-        <w:t xml:space="preserve">. Chaque fichier à l’intérieur du dossier peut devenir un </w:t>
-      </w:r>
-      <w:r>
-        <w:rPr>
-          <w:rStyle w:val="lev"/>
-        </w:rPr>
-        <w:t>onglet</w:t>
-      </w:r>
-      <w:r>
-        <w:t xml:space="preserve"> automatiquement.</w:t>
-      </w:r>
-    </w:p>
-    <w:p>
-      <w:pPr>
-        <w:pStyle w:val="NormalWeb"/>
-      </w:pPr>
-      <w:r>
-        <w:rPr>
-          <w:rFonts w:hAnsi="Symbol"/>
-        </w:rPr>
-        <w:t></w:t>
-      </w:r>
-      <w:r>
-        <w:t xml:space="preserve">  </w:t>
-      </w:r>
-      <w:r>
-        <w:rPr>
-          <w:rStyle w:val="CodeHTML"/>
-        </w:rPr>
-        <w:t>&lt;</w:t>
-      </w:r>
-      <w:proofErr w:type="spellStart"/>
-      <w:r>
-        <w:rPr>
-          <w:rStyle w:val="CodeHTML"/>
-        </w:rPr>
-        <w:t>Tabs.Screen</w:t>
-      </w:r>
-      <w:proofErr w:type="spellEnd"/>
-      <w:r>
-        <w:rPr>
-          <w:rStyle w:val="CodeHTML"/>
-        </w:rPr>
-        <w:t>&gt;</w:t>
+        <w:t>&lt;Tabs.Screen&gt;</w:t>
       </w:r>
       <w:r>
         <w:t xml:space="preserve"> : ici tu définis explicitement un onglet pour le fichier </w:t>
@@ -1363,17 +821,8 @@
         </w:rPr>
       </w:pPr>
       <w:r>
-        <w:t xml:space="preserve">Pour Créer des </w:t>
-      </w:r>
-      <w:proofErr w:type="spellStart"/>
-      <w:r>
-        <w:t>props</w:t>
-      </w:r>
-      <w:proofErr w:type="spellEnd"/>
-      <w:r>
-        <w:t xml:space="preserve"> on peut faire : </w:t>
-      </w:r>
-      <w:proofErr w:type="spellStart"/>
+        <w:t xml:space="preserve">Pour Créer des props on peut faire : </w:t>
+      </w:r>
       <w:r>
         <w:rPr>
           <w:rFonts w:ascii="Consolas" w:eastAsia="Times New Roman" w:hAnsi="Consolas" w:cs="Times New Roman"/>
@@ -1384,7 +833,6 @@
         </w:rPr>
         <w:t>const</w:t>
       </w:r>
-      <w:proofErr w:type="spellEnd"/>
       <w:r>
         <w:rPr>
           <w:rFonts w:ascii="Consolas" w:eastAsia="Times New Roman" w:hAnsi="Consolas" w:cs="Times New Roman"/>
@@ -1395,7 +843,6 @@
         </w:rPr>
         <w:t xml:space="preserve"> </w:t>
       </w:r>
-      <w:proofErr w:type="spellStart"/>
       <w:r>
         <w:rPr>
           <w:rFonts w:ascii="Consolas" w:eastAsia="Times New Roman" w:hAnsi="Consolas" w:cs="Times New Roman"/>
@@ -1406,7 +853,6 @@
         </w:rPr>
         <w:t>TabIcon</w:t>
       </w:r>
-      <w:proofErr w:type="spellEnd"/>
       <w:r>
         <w:rPr>
           <w:rFonts w:ascii="Consolas" w:eastAsia="Times New Roman" w:hAnsi="Consolas" w:cs="Times New Roman"/>
@@ -1427,7 +873,6 @@
         </w:rPr>
         <w:t>({</w:t>
       </w:r>
-      <w:proofErr w:type="spellStart"/>
       <w:proofErr w:type="gramStart"/>
       <w:r>
         <w:rPr>
@@ -1480,7 +925,6 @@
         </w:rPr>
         <w:t>title</w:t>
       </w:r>
-      <w:proofErr w:type="spellEnd"/>
       <w:r>
         <w:rPr>
           <w:rFonts w:ascii="Consolas" w:eastAsia="Times New Roman" w:hAnsi="Consolas" w:cs="Times New Roman"/>
@@ -1501,7 +945,6 @@
         </w:rPr>
         <w:t>:</w:t>
       </w:r>
-      <w:proofErr w:type="spellStart"/>
       <w:r>
         <w:rPr>
           <w:rFonts w:ascii="Consolas" w:eastAsia="Times New Roman" w:hAnsi="Consolas" w:cs="Times New Roman"/>
@@ -1512,7 +955,6 @@
         </w:rPr>
         <w:t>any</w:t>
       </w:r>
-      <w:proofErr w:type="spellEnd"/>
       <w:r>
         <w:rPr>
           <w:rFonts w:ascii="Consolas" w:eastAsia="Times New Roman" w:hAnsi="Consolas" w:cs="Times New Roman"/>
@@ -1621,7 +1063,6 @@
         </w:rPr>
         <w:t>&lt;</w:t>
       </w:r>
-      <w:proofErr w:type="spellStart"/>
       <w:r>
         <w:rPr>
           <w:rFonts w:ascii="Consolas" w:eastAsia="Times New Roman" w:hAnsi="Consolas" w:cs="Times New Roman"/>
@@ -1632,7 +1073,6 @@
         </w:rPr>
         <w:t>ImageBackground</w:t>
       </w:r>
-      <w:proofErr w:type="spellEnd"/>
       <w:r>
         <w:rPr>
           <w:rFonts w:ascii="Consolas" w:eastAsia="Times New Roman" w:hAnsi="Consolas" w:cs="Times New Roman"/>
@@ -1673,7 +1113,6 @@
         </w:rPr>
         <w:t>{</w:t>
       </w:r>
-      <w:proofErr w:type="spellStart"/>
       <w:proofErr w:type="gramStart"/>
       <w:r>
         <w:rPr>
@@ -1705,7 +1144,6 @@
         </w:rPr>
         <w:t>highlight</w:t>
       </w:r>
-      <w:proofErr w:type="spellEnd"/>
       <w:proofErr w:type="gramEnd"/>
       <w:r>
         <w:rPr>
@@ -1727,7 +1165,6 @@
         </w:rPr>
         <w:t xml:space="preserve">  </w:t>
       </w:r>
-      <w:proofErr w:type="spellStart"/>
       <w:r>
         <w:rPr>
           <w:rFonts w:ascii="Consolas" w:eastAsia="Times New Roman" w:hAnsi="Consolas" w:cs="Times New Roman"/>
@@ -1738,7 +1175,6 @@
         </w:rPr>
         <w:t>className</w:t>
       </w:r>
-      <w:proofErr w:type="spellEnd"/>
       <w:r>
         <w:rPr>
           <w:rFonts w:ascii="Consolas" w:eastAsia="Times New Roman" w:hAnsi="Consolas" w:cs="Times New Roman"/>
@@ -1757,95 +1193,7 @@
           <w:szCs w:val="21"/>
           <w:lang w:eastAsia="fr-FR"/>
         </w:rPr>
-        <w:t xml:space="preserve">'flex-1 </w:t>
-      </w:r>
-      <w:proofErr w:type="spellStart"/>
-      <w:r>
-        <w:rPr>
-          <w:rFonts w:ascii="Consolas" w:eastAsia="Times New Roman" w:hAnsi="Consolas" w:cs="Times New Roman"/>
-          <w:color w:val="CE9178"/>
-          <w:sz w:val="21"/>
-          <w:szCs w:val="21"/>
-          <w:lang w:eastAsia="fr-FR"/>
-        </w:rPr>
-        <w:t>min-w</w:t>
-      </w:r>
-      <w:proofErr w:type="spellEnd"/>
-      <w:r>
-        <w:rPr>
-          <w:rFonts w:ascii="Consolas" w:eastAsia="Times New Roman" w:hAnsi="Consolas" w:cs="Times New Roman"/>
-          <w:color w:val="CE9178"/>
-          <w:sz w:val="21"/>
-          <w:szCs w:val="21"/>
-          <w:lang w:eastAsia="fr-FR"/>
-        </w:rPr>
-        <w:t xml:space="preserve">-[112px] min-h-14 mt-4 </w:t>
-      </w:r>
-      <w:proofErr w:type="spellStart"/>
-      <w:r>
-        <w:rPr>
-          <w:rFonts w:ascii="Consolas" w:eastAsia="Times New Roman" w:hAnsi="Consolas" w:cs="Times New Roman"/>
-          <w:color w:val="CE9178"/>
-          <w:sz w:val="21"/>
-          <w:szCs w:val="21"/>
-          <w:lang w:eastAsia="fr-FR"/>
-        </w:rPr>
-        <w:t>justify</w:t>
-      </w:r>
-      <w:proofErr w:type="spellEnd"/>
-      <w:r>
-        <w:rPr>
-          <w:rFonts w:ascii="Consolas" w:eastAsia="Times New Roman" w:hAnsi="Consolas" w:cs="Times New Roman"/>
-          <w:color w:val="CE9178"/>
-          <w:sz w:val="21"/>
-          <w:szCs w:val="21"/>
-          <w:lang w:eastAsia="fr-FR"/>
-        </w:rPr>
-        <w:t xml:space="preserve">-center items-center </w:t>
-      </w:r>
-      <w:proofErr w:type="spellStart"/>
-      <w:r>
-        <w:rPr>
-          <w:rFonts w:ascii="Consolas" w:eastAsia="Times New Roman" w:hAnsi="Consolas" w:cs="Times New Roman"/>
-          <w:color w:val="CE9178"/>
-          <w:sz w:val="21"/>
-          <w:szCs w:val="21"/>
-          <w:lang w:eastAsia="fr-FR"/>
-        </w:rPr>
-        <w:t>rounded</w:t>
-      </w:r>
-      <w:proofErr w:type="spellEnd"/>
-      <w:r>
-        <w:rPr>
-          <w:rFonts w:ascii="Consolas" w:eastAsia="Times New Roman" w:hAnsi="Consolas" w:cs="Times New Roman"/>
-          <w:color w:val="CE9178"/>
-          <w:sz w:val="21"/>
-          <w:szCs w:val="21"/>
-          <w:lang w:eastAsia="fr-FR"/>
-        </w:rPr>
-        <w:t xml:space="preserve">-full </w:t>
-      </w:r>
-      <w:proofErr w:type="spellStart"/>
-      <w:r>
-        <w:rPr>
-          <w:rFonts w:ascii="Consolas" w:eastAsia="Times New Roman" w:hAnsi="Consolas" w:cs="Times New Roman"/>
-          <w:color w:val="CE9178"/>
-          <w:sz w:val="21"/>
-          <w:szCs w:val="21"/>
-          <w:lang w:eastAsia="fr-FR"/>
-        </w:rPr>
-        <w:t>overflow-hidden</w:t>
-      </w:r>
-      <w:proofErr w:type="spellEnd"/>
-      <w:r>
-        <w:rPr>
-          <w:rFonts w:ascii="Consolas" w:eastAsia="Times New Roman" w:hAnsi="Consolas" w:cs="Times New Roman"/>
-          <w:color w:val="CE9178"/>
-          <w:sz w:val="21"/>
-          <w:szCs w:val="21"/>
-          <w:lang w:eastAsia="fr-FR"/>
-        </w:rPr>
-        <w:t>'</w:t>
+        <w:t>'flex-1 min-w-[112px] min-h-14 mt-4 justify-center items-center rounded-full overflow-hidden'</w:t>
       </w:r>
       <w:r>
         <w:rPr>
@@ -1950,7 +1298,6 @@
         </w:rPr>
         <w:t>{</w:t>
       </w:r>
-      <w:proofErr w:type="spellStart"/>
       <w:r>
         <w:rPr>
           <w:rFonts w:ascii="Consolas" w:eastAsia="Times New Roman" w:hAnsi="Consolas" w:cs="Times New Roman"/>
@@ -1961,7 +1308,6 @@
         </w:rPr>
         <w:t>icon</w:t>
       </w:r>
-      <w:proofErr w:type="spellEnd"/>
       <w:r>
         <w:rPr>
           <w:rFonts w:ascii="Consolas" w:eastAsia="Times New Roman" w:hAnsi="Consolas" w:cs="Times New Roman"/>
@@ -1982,7 +1328,6 @@
         </w:rPr>
         <w:t xml:space="preserve"> </w:t>
       </w:r>
-      <w:proofErr w:type="spellStart"/>
       <w:r>
         <w:rPr>
           <w:rFonts w:ascii="Consolas" w:eastAsia="Times New Roman" w:hAnsi="Consolas" w:cs="Times New Roman"/>
@@ -1993,7 +1338,6 @@
         </w:rPr>
         <w:t>tintColor</w:t>
       </w:r>
-      <w:proofErr w:type="spellEnd"/>
       <w:proofErr w:type="gramStart"/>
       <w:r>
         <w:rPr>
@@ -2046,7 +1390,6 @@
         </w:rPr>
         <w:t xml:space="preserve"> </w:t>
       </w:r>
-      <w:proofErr w:type="spellStart"/>
       <w:r>
         <w:rPr>
           <w:rFonts w:ascii="Consolas" w:eastAsia="Times New Roman" w:hAnsi="Consolas" w:cs="Times New Roman"/>
@@ -2057,7 +1400,6 @@
         </w:rPr>
         <w:t>className</w:t>
       </w:r>
-      <w:proofErr w:type="spellEnd"/>
       <w:r>
         <w:rPr>
           <w:rFonts w:ascii="Consolas" w:eastAsia="Times New Roman" w:hAnsi="Consolas" w:cs="Times New Roman"/>
@@ -2121,7 +1463,6 @@
         </w:rPr>
         <w:t>&lt;</w:t>
       </w:r>
-      <w:proofErr w:type="spellStart"/>
       <w:r>
         <w:rPr>
           <w:rFonts w:ascii="Consolas" w:eastAsia="Times New Roman" w:hAnsi="Consolas" w:cs="Times New Roman"/>
@@ -2132,7 +1473,6 @@
         </w:rPr>
         <w:t>Text</w:t>
       </w:r>
-      <w:proofErr w:type="spellEnd"/>
       <w:r>
         <w:rPr>
           <w:rFonts w:ascii="Consolas" w:eastAsia="Times New Roman" w:hAnsi="Consolas" w:cs="Times New Roman"/>
@@ -2143,7 +1483,6 @@
         </w:rPr>
         <w:t xml:space="preserve"> </w:t>
       </w:r>
-      <w:proofErr w:type="spellStart"/>
       <w:r>
         <w:rPr>
           <w:rFonts w:ascii="Consolas" w:eastAsia="Times New Roman" w:hAnsi="Consolas" w:cs="Times New Roman"/>
@@ -2154,7 +1493,6 @@
         </w:rPr>
         <w:t>className</w:t>
       </w:r>
-      <w:proofErr w:type="spellEnd"/>
       <w:r>
         <w:rPr>
           <w:rFonts w:ascii="Consolas" w:eastAsia="Times New Roman" w:hAnsi="Consolas" w:cs="Times New Roman"/>
@@ -2173,73 +1511,7 @@
           <w:szCs w:val="21"/>
           <w:lang w:eastAsia="fr-FR"/>
         </w:rPr>
-        <w:t>'</w:t>
-      </w:r>
-      <w:proofErr w:type="spellStart"/>
-      <w:r>
-        <w:rPr>
-          <w:rFonts w:ascii="Consolas" w:eastAsia="Times New Roman" w:hAnsi="Consolas" w:cs="Times New Roman"/>
-          <w:color w:val="CE9178"/>
-          <w:sz w:val="21"/>
-          <w:szCs w:val="21"/>
-          <w:lang w:eastAsia="fr-FR"/>
-        </w:rPr>
-        <w:t>text-secondary</w:t>
-      </w:r>
-      <w:proofErr w:type="spellEnd"/>
-      <w:r>
-        <w:rPr>
-          <w:rFonts w:ascii="Consolas" w:eastAsia="Times New Roman" w:hAnsi="Consolas" w:cs="Times New Roman"/>
-          <w:color w:val="CE9178"/>
-          <w:sz w:val="21"/>
-          <w:szCs w:val="21"/>
-          <w:lang w:eastAsia="fr-FR"/>
-        </w:rPr>
-        <w:t xml:space="preserve"> </w:t>
-      </w:r>
-      <w:proofErr w:type="spellStart"/>
-      <w:r>
-        <w:rPr>
-          <w:rFonts w:ascii="Consolas" w:eastAsia="Times New Roman" w:hAnsi="Consolas" w:cs="Times New Roman"/>
-          <w:color w:val="CE9178"/>
-          <w:sz w:val="21"/>
-          <w:szCs w:val="21"/>
-          <w:lang w:eastAsia="fr-FR"/>
-        </w:rPr>
-        <w:t>text</w:t>
-      </w:r>
-      <w:proofErr w:type="spellEnd"/>
-      <w:r>
-        <w:rPr>
-          <w:rFonts w:ascii="Consolas" w:eastAsia="Times New Roman" w:hAnsi="Consolas" w:cs="Times New Roman"/>
-          <w:color w:val="CE9178"/>
-          <w:sz w:val="21"/>
-          <w:szCs w:val="21"/>
-          <w:lang w:eastAsia="fr-FR"/>
-        </w:rPr>
-        <w:t>-base font-</w:t>
-      </w:r>
-      <w:proofErr w:type="spellStart"/>
-      <w:r>
-        <w:rPr>
-          <w:rFonts w:ascii="Consolas" w:eastAsia="Times New Roman" w:hAnsi="Consolas" w:cs="Times New Roman"/>
-          <w:color w:val="CE9178"/>
-          <w:sz w:val="21"/>
-          <w:szCs w:val="21"/>
-          <w:lang w:eastAsia="fr-FR"/>
-        </w:rPr>
-        <w:t>semibold</w:t>
-      </w:r>
-      <w:proofErr w:type="spellEnd"/>
-      <w:r>
-        <w:rPr>
-          <w:rFonts w:ascii="Consolas" w:eastAsia="Times New Roman" w:hAnsi="Consolas" w:cs="Times New Roman"/>
-          <w:color w:val="CE9178"/>
-          <w:sz w:val="21"/>
-          <w:szCs w:val="21"/>
-          <w:lang w:eastAsia="fr-FR"/>
-        </w:rPr>
-        <w:t xml:space="preserve"> ml-2'</w:t>
+        <w:t>'text-secondary text-base font-semibold ml-2'</w:t>
       </w:r>
       <w:r>
         <w:rPr>
@@ -2261,7 +1533,6 @@
         </w:rPr>
         <w:t>{</w:t>
       </w:r>
-      <w:proofErr w:type="spellStart"/>
       <w:r>
         <w:rPr>
           <w:rFonts w:ascii="Consolas" w:eastAsia="Times New Roman" w:hAnsi="Consolas" w:cs="Times New Roman"/>
@@ -2272,7 +1543,6 @@
         </w:rPr>
         <w:t>title</w:t>
       </w:r>
-      <w:proofErr w:type="spellEnd"/>
       <w:r>
         <w:rPr>
           <w:rFonts w:ascii="Consolas" w:eastAsia="Times New Roman" w:hAnsi="Consolas" w:cs="Times New Roman"/>
@@ -2293,7 +1563,6 @@
         </w:rPr>
         <w:t>&lt;/</w:t>
       </w:r>
-      <w:proofErr w:type="spellStart"/>
       <w:r>
         <w:rPr>
           <w:rFonts w:ascii="Consolas" w:eastAsia="Times New Roman" w:hAnsi="Consolas" w:cs="Times New Roman"/>
@@ -2304,7 +1573,6 @@
         </w:rPr>
         <w:t>Text</w:t>
       </w:r>
-      <w:proofErr w:type="spellEnd"/>
       <w:r>
         <w:rPr>
           <w:rFonts w:ascii="Consolas" w:eastAsia="Times New Roman" w:hAnsi="Consolas" w:cs="Times New Roman"/>
@@ -2361,7 +1629,6 @@
         </w:rPr>
         <w:t>&lt;/</w:t>
       </w:r>
-      <w:proofErr w:type="spellStart"/>
       <w:r>
         <w:rPr>
           <w:rFonts w:ascii="Consolas" w:eastAsia="Times New Roman" w:hAnsi="Consolas" w:cs="Times New Roman"/>
@@ -2372,7 +1639,6 @@
         </w:rPr>
         <w:t>ImageBackground</w:t>
       </w:r>
-      <w:proofErr w:type="spellEnd"/>
       <w:r>
         <w:rPr>
           <w:rFonts w:ascii="Consolas" w:eastAsia="Times New Roman" w:hAnsi="Consolas" w:cs="Times New Roman"/>
@@ -2419,6 +1685,305 @@
           <w:lang w:eastAsia="fr-FR"/>
         </w:rPr>
       </w:pPr>
+      <w:r>
+        <w:rPr>
+          <w:rFonts w:ascii="Consolas" w:eastAsia="Times New Roman" w:hAnsi="Consolas" w:cs="Times New Roman"/>
+          <w:color w:val="CCCCCC"/>
+          <w:sz w:val="21"/>
+          <w:szCs w:val="21"/>
+          <w:lang w:eastAsia="fr-FR"/>
+        </w:rPr>
+        <w:t>}</w:t>
+      </w:r>
+    </w:p>
+    <w:p>
+      <w:pPr>
+        <w:pStyle w:val="NormalWeb"/>
+      </w:pPr>
+      <w:r>
+        <w:t>Pour Les routes :</w:t>
+      </w:r>
+    </w:p>
+    <w:p>
+      <w:pPr>
+        <w:pStyle w:val="NormalWeb"/>
+      </w:pPr>
+      <w:r>
+        <w:t>On peut utiliser expo route :</w:t>
+      </w:r>
+    </w:p>
+    <w:p>
+      <w:pPr>
+        <w:shd w:val="clear" w:color="auto" w:fill="1F1F1F"/>
+        <w:spacing w:after="0" w:line="285" w:lineRule="atLeast"/>
+        <w:rPr>
+          <w:rFonts w:ascii="Consolas" w:eastAsia="Times New Roman" w:hAnsi="Consolas" w:cs="Times New Roman"/>
+          <w:color w:val="CCCCCC"/>
+          <w:sz w:val="21"/>
+          <w:szCs w:val="21"/>
+          <w:lang w:eastAsia="fr-FR"/>
+        </w:rPr>
+      </w:pPr>
+      <w:proofErr w:type="gramStart"/>
+      <w:r>
+        <w:rPr>
+          <w:rFonts w:ascii="Consolas" w:eastAsia="Times New Roman" w:hAnsi="Consolas" w:cs="Times New Roman"/>
+          <w:color w:val="C586C0"/>
+          <w:sz w:val="21"/>
+          <w:szCs w:val="21"/>
+          <w:lang w:eastAsia="fr-FR"/>
+        </w:rPr>
+        <w:t>import</w:t>
+      </w:r>
+      <w:proofErr w:type="gramEnd"/>
+      <w:r>
+        <w:rPr>
+          <w:rFonts w:ascii="Consolas" w:eastAsia="Times New Roman" w:hAnsi="Consolas" w:cs="Times New Roman"/>
+          <w:color w:val="CCCCCC"/>
+          <w:sz w:val="21"/>
+          <w:szCs w:val="21"/>
+          <w:lang w:eastAsia="fr-FR"/>
+        </w:rPr>
+        <w:t xml:space="preserve"> {</w:t>
+      </w:r>
+      <w:r>
+        <w:rPr>
+          <w:rFonts w:ascii="Consolas" w:eastAsia="Times New Roman" w:hAnsi="Consolas" w:cs="Times New Roman"/>
+          <w:color w:val="9CDCFE"/>
+          <w:sz w:val="21"/>
+          <w:szCs w:val="21"/>
+          <w:lang w:eastAsia="fr-FR"/>
+        </w:rPr>
+        <w:t>useRouter</w:t>
+      </w:r>
+      <w:r>
+        <w:rPr>
+          <w:rFonts w:ascii="Consolas" w:eastAsia="Times New Roman" w:hAnsi="Consolas" w:cs="Times New Roman"/>
+          <w:color w:val="CCCCCC"/>
+          <w:sz w:val="21"/>
+          <w:szCs w:val="21"/>
+          <w:lang w:eastAsia="fr-FR"/>
+        </w:rPr>
+        <w:t xml:space="preserve">} </w:t>
+      </w:r>
+      <w:r>
+        <w:rPr>
+          <w:rFonts w:ascii="Consolas" w:eastAsia="Times New Roman" w:hAnsi="Consolas" w:cs="Times New Roman"/>
+          <w:color w:val="C586C0"/>
+          <w:sz w:val="21"/>
+          <w:szCs w:val="21"/>
+          <w:lang w:eastAsia="fr-FR"/>
+        </w:rPr>
+        <w:t>from</w:t>
+      </w:r>
+      <w:r>
+        <w:rPr>
+          <w:rFonts w:ascii="Consolas" w:eastAsia="Times New Roman" w:hAnsi="Consolas" w:cs="Times New Roman"/>
+          <w:color w:val="CCCCCC"/>
+          <w:sz w:val="21"/>
+          <w:szCs w:val="21"/>
+          <w:lang w:eastAsia="fr-FR"/>
+        </w:rPr>
+        <w:t xml:space="preserve"> </w:t>
+      </w:r>
+      <w:r>
+        <w:rPr>
+          <w:rFonts w:ascii="Consolas" w:eastAsia="Times New Roman" w:hAnsi="Consolas" w:cs="Times New Roman"/>
+          <w:color w:val="CE9178"/>
+          <w:sz w:val="21"/>
+          <w:szCs w:val="21"/>
+          <w:lang w:eastAsia="fr-FR"/>
+        </w:rPr>
+        <w:t>"expo-router"</w:t>
+      </w:r>
+    </w:p>
+    <w:p>
+      <w:pPr>
+        <w:shd w:val="clear" w:color="auto" w:fill="1F1F1F"/>
+        <w:spacing w:after="0" w:line="285" w:lineRule="atLeast"/>
+        <w:rPr>
+          <w:rFonts w:ascii="Consolas" w:eastAsia="Times New Roman" w:hAnsi="Consolas" w:cs="Times New Roman"/>
+          <w:color w:val="CCCCCC"/>
+          <w:sz w:val="21"/>
+          <w:szCs w:val="21"/>
+          <w:lang w:eastAsia="fr-FR"/>
+        </w:rPr>
+      </w:pPr>
+      <w:proofErr w:type="gramStart"/>
+      <w:r>
+        <w:rPr>
+          <w:rFonts w:ascii="Consolas" w:eastAsia="Times New Roman" w:hAnsi="Consolas" w:cs="Times New Roman"/>
+          <w:color w:val="C586C0"/>
+          <w:sz w:val="21"/>
+          <w:szCs w:val="21"/>
+          <w:lang w:eastAsia="fr-FR"/>
+        </w:rPr>
+        <w:t>export</w:t>
+      </w:r>
+      <w:proofErr w:type="gramEnd"/>
+      <w:r>
+        <w:rPr>
+          <w:rFonts w:ascii="Consolas" w:eastAsia="Times New Roman" w:hAnsi="Consolas" w:cs="Times New Roman"/>
+          <w:color w:val="CCCCCC"/>
+          <w:sz w:val="21"/>
+          <w:szCs w:val="21"/>
+          <w:lang w:eastAsia="fr-FR"/>
+        </w:rPr>
+        <w:t xml:space="preserve"> </w:t>
+      </w:r>
+      <w:r>
+        <w:rPr>
+          <w:rFonts w:ascii="Consolas" w:eastAsia="Times New Roman" w:hAnsi="Consolas" w:cs="Times New Roman"/>
+          <w:color w:val="C586C0"/>
+          <w:sz w:val="21"/>
+          <w:szCs w:val="21"/>
+          <w:lang w:eastAsia="fr-FR"/>
+        </w:rPr>
+        <w:t>default</w:t>
+      </w:r>
+      <w:r>
+        <w:rPr>
+          <w:rFonts w:ascii="Consolas" w:eastAsia="Times New Roman" w:hAnsi="Consolas" w:cs="Times New Roman"/>
+          <w:color w:val="CCCCCC"/>
+          <w:sz w:val="21"/>
+          <w:szCs w:val="21"/>
+          <w:lang w:eastAsia="fr-FR"/>
+        </w:rPr>
+        <w:t xml:space="preserve"> </w:t>
+      </w:r>
+      <w:r>
+        <w:rPr>
+          <w:rFonts w:ascii="Consolas" w:eastAsia="Times New Roman" w:hAnsi="Consolas" w:cs="Times New Roman"/>
+          <w:color w:val="569CD6"/>
+          <w:sz w:val="21"/>
+          <w:szCs w:val="21"/>
+          <w:lang w:eastAsia="fr-FR"/>
+        </w:rPr>
+        <w:t>function</w:t>
+      </w:r>
+      <w:r>
+        <w:rPr>
+          <w:rFonts w:ascii="Consolas" w:eastAsia="Times New Roman" w:hAnsi="Consolas" w:cs="Times New Roman"/>
+          <w:color w:val="CCCCCC"/>
+          <w:sz w:val="21"/>
+          <w:szCs w:val="21"/>
+          <w:lang w:eastAsia="fr-FR"/>
+        </w:rPr>
+        <w:t xml:space="preserve"> </w:t>
+      </w:r>
+      <w:r>
+        <w:rPr>
+          <w:rFonts w:ascii="Consolas" w:eastAsia="Times New Roman" w:hAnsi="Consolas" w:cs="Times New Roman"/>
+          <w:color w:val="DCDCAA"/>
+          <w:sz w:val="21"/>
+          <w:szCs w:val="21"/>
+          <w:lang w:eastAsia="fr-FR"/>
+        </w:rPr>
+        <w:t>Index</w:t>
+      </w:r>
+      <w:r>
+        <w:rPr>
+          <w:rFonts w:ascii="Consolas" w:eastAsia="Times New Roman" w:hAnsi="Consolas" w:cs="Times New Roman"/>
+          <w:color w:val="CCCCCC"/>
+          <w:sz w:val="21"/>
+          <w:szCs w:val="21"/>
+          <w:lang w:eastAsia="fr-FR"/>
+        </w:rPr>
+        <w:t>() {</w:t>
+      </w:r>
+    </w:p>
+    <w:p>
+      <w:pPr>
+        <w:shd w:val="clear" w:color="auto" w:fill="1F1F1F"/>
+        <w:spacing w:after="0" w:line="285" w:lineRule="atLeast"/>
+        <w:rPr>
+          <w:rFonts w:ascii="Consolas" w:eastAsia="Times New Roman" w:hAnsi="Consolas" w:cs="Times New Roman"/>
+          <w:color w:val="CCCCCC"/>
+          <w:sz w:val="21"/>
+          <w:szCs w:val="21"/>
+          <w:lang w:eastAsia="fr-FR"/>
+        </w:rPr>
+      </w:pPr>
+      <w:r>
+        <w:rPr>
+          <w:rFonts w:ascii="Consolas" w:eastAsia="Times New Roman" w:hAnsi="Consolas" w:cs="Times New Roman"/>
+          <w:color w:val="CCCCCC"/>
+          <w:sz w:val="21"/>
+          <w:szCs w:val="21"/>
+          <w:lang w:eastAsia="fr-FR"/>
+        </w:rPr>
+        <w:t xml:space="preserve">  </w:t>
+      </w:r>
+      <w:r>
+        <w:rPr>
+          <w:rFonts w:ascii="Consolas" w:eastAsia="Times New Roman" w:hAnsi="Consolas" w:cs="Times New Roman"/>
+          <w:color w:val="569CD6"/>
+          <w:sz w:val="21"/>
+          <w:szCs w:val="21"/>
+          <w:lang w:eastAsia="fr-FR"/>
+        </w:rPr>
+        <w:t>const</w:t>
+      </w:r>
+      <w:r>
+        <w:rPr>
+          <w:rFonts w:ascii="Consolas" w:eastAsia="Times New Roman" w:hAnsi="Consolas" w:cs="Times New Roman"/>
+          <w:color w:val="CCCCCC"/>
+          <w:sz w:val="21"/>
+          <w:szCs w:val="21"/>
+          <w:lang w:eastAsia="fr-FR"/>
+        </w:rPr>
+        <w:t xml:space="preserve"> </w:t>
+      </w:r>
+      <w:r>
+        <w:rPr>
+          <w:rFonts w:ascii="Consolas" w:eastAsia="Times New Roman" w:hAnsi="Consolas" w:cs="Times New Roman"/>
+          <w:color w:val="4FC1FF"/>
+          <w:sz w:val="21"/>
+          <w:szCs w:val="21"/>
+          <w:lang w:eastAsia="fr-FR"/>
+        </w:rPr>
+        <w:t>router</w:t>
+      </w:r>
+      <w:r>
+        <w:rPr>
+          <w:rFonts w:ascii="Consolas" w:eastAsia="Times New Roman" w:hAnsi="Consolas" w:cs="Times New Roman"/>
+          <w:color w:val="CCCCCC"/>
+          <w:sz w:val="21"/>
+          <w:szCs w:val="21"/>
+          <w:lang w:eastAsia="fr-FR"/>
+        </w:rPr>
+        <w:t xml:space="preserve"> </w:t>
+      </w:r>
+      <w:r>
+        <w:rPr>
+          <w:rFonts w:ascii="Consolas" w:eastAsia="Times New Roman" w:hAnsi="Consolas" w:cs="Times New Roman"/>
+          <w:color w:val="D4D4D4"/>
+          <w:sz w:val="21"/>
+          <w:szCs w:val="21"/>
+          <w:lang w:eastAsia="fr-FR"/>
+        </w:rPr>
+        <w:t>=</w:t>
+      </w:r>
+      <w:r>
+        <w:rPr>
+          <w:rFonts w:ascii="Consolas" w:eastAsia="Times New Roman" w:hAnsi="Consolas" w:cs="Times New Roman"/>
+          <w:color w:val="DCDCAA"/>
+          <w:sz w:val="21"/>
+          <w:szCs w:val="21"/>
+          <w:lang w:eastAsia="fr-FR"/>
+        </w:rPr>
+        <w:t>useRouter</w:t>
+      </w:r>
+      <w:r>
+        <w:rPr>
+          <w:rFonts w:ascii="Consolas" w:eastAsia="Times New Roman" w:hAnsi="Consolas" w:cs="Times New Roman"/>
+          <w:color w:val="CCCCCC"/>
+          <w:sz w:val="21"/>
+          <w:szCs w:val="21"/>
+          <w:lang w:eastAsia="fr-FR"/>
+        </w:rPr>
+        <w:t>()</w:t>
+      </w:r>
       <w:r>
         <w:rPr>
           <w:rFonts w:ascii="Consolas" w:eastAsia="Times New Roman" w:hAnsi="Consolas" w:cs="Times New Roman"/>

</xml_diff>